<commit_message>
Updated odc and pdf
</commit_message>
<xml_diff>
--- a/p1/P1.docx
+++ b/p1/P1.docx
@@ -16,6 +16,8 @@
           <w:szCs w:val="32"/>
         </w:rPr>
       </w:pPr>
+      <w:bookmarkStart w:id="0" w:name="_GoBack"/>
+      <w:bookmarkEnd w:id="0"/>
       <w:r>
         <w:rPr>
           <w:rFonts w:ascii="Droid Sans" w:eastAsia="Times New Roman" w:hAnsi="Droid Sans" w:cs="Times New Roman"/>
@@ -412,23 +414,7 @@
           <w:color w:val="4A86E8"/>
           <w:kern w:val="36"/>
         </w:rPr>
-        <w:t xml:space="preserve">We will test a null hypothesis that the mean difference between the time taken to name the ink color under congruent and incongruent condition is zero. </w:t>
-      </w:r>
-      <w:r>
-        <w:rPr>
-          <w:rFonts w:ascii="Trebuchet MS" w:eastAsia="Times New Roman" w:hAnsi="Trebuchet MS" w:cs="Times New Roman"/>
-          <w:color w:val="4A86E8"/>
-          <w:kern w:val="36"/>
-        </w:rPr>
-        <w:t>In other words, the mean time it takes to name the ink colors of two different but equal sized lists of words with one list from congruent condition and the other from incongruent condition is the same</w:t>
-      </w:r>
-      <w:r>
-        <w:rPr>
-          <w:rFonts w:ascii="Trebuchet MS" w:eastAsia="Times New Roman" w:hAnsi="Trebuchet MS" w:cs="Times New Roman"/>
-          <w:color w:val="4A86E8"/>
-          <w:kern w:val="36"/>
-        </w:rPr>
-        <w:t>.</w:t>
+        <w:t>We will test a null hypothesis that the mean difference between the time taken to name the ink color under congruent and incongruent condition is zero. In other words, the mean time it takes to name the ink colors of two different but equal sized lists of words with one list from congruent condition and the other from incongruent condition is the same.</w:t>
       </w:r>
     </w:p>
     <w:p>
@@ -693,17 +679,7 @@
           <w:szCs w:val="27"/>
           <w:vertAlign w:val="subscript"/>
         </w:rPr>
-        <w:t>C</w:t>
-      </w:r>
-      <w:r>
-        <w:rPr>
-          <w:rFonts w:ascii="Arial" w:hAnsi="Arial" w:cs="Arial"/>
-          <w:color w:val="548DD4" w:themeColor="text2" w:themeTint="99"/>
-          <w:sz w:val="27"/>
-          <w:szCs w:val="27"/>
-          <w:vertAlign w:val="subscript"/>
-        </w:rPr>
-        <w:t xml:space="preserve"> </w:t>
+        <w:t xml:space="preserve">C </w:t>
       </w:r>
       <w:r>
         <w:rPr>
@@ -751,15 +727,7 @@
           <w:color w:val="4A86E8"/>
           <w:kern w:val="36"/>
         </w:rPr>
-        <w:t>it takes to name the ink colors</w:t>
-      </w:r>
-      <w:r>
-        <w:rPr>
-          <w:rFonts w:ascii="Trebuchet MS" w:hAnsi="Trebuchet MS"/>
-          <w:color w:val="4A86E8"/>
-          <w:kern w:val="36"/>
-        </w:rPr>
-        <w:t xml:space="preserve"> in congruent condition;</w:t>
+        <w:t>it takes to name the ink colors in congruent condition;</w:t>
       </w:r>
       <w:r>
         <w:rPr>
@@ -802,17 +770,7 @@
           <w:szCs w:val="27"/>
           <w:vertAlign w:val="subscript"/>
         </w:rPr>
-        <w:t>I</w:t>
-      </w:r>
-      <w:r>
-        <w:rPr>
-          <w:rFonts w:ascii="Arial" w:hAnsi="Arial" w:cs="Arial"/>
-          <w:color w:val="548DD4" w:themeColor="text2" w:themeTint="99"/>
-          <w:sz w:val="27"/>
-          <w:szCs w:val="27"/>
-          <w:vertAlign w:val="subscript"/>
-        </w:rPr>
-        <w:t xml:space="preserve"> </w:t>
+        <w:t xml:space="preserve">I </w:t>
       </w:r>
       <w:r>
         <w:rPr>
@@ -860,15 +818,7 @@
           <w:color w:val="4A86E8"/>
           <w:kern w:val="36"/>
         </w:rPr>
-        <w:t xml:space="preserve">it takes to name the ink colors in </w:t>
-      </w:r>
-      <w:r>
-        <w:rPr>
-          <w:rFonts w:ascii="Trebuchet MS" w:hAnsi="Trebuchet MS"/>
-          <w:color w:val="4A86E8"/>
-          <w:kern w:val="36"/>
-        </w:rPr>
-        <w:t>incongruent condition</w:t>
+        <w:t>it takes to name the ink colors in incongruent condition</w:t>
       </w:r>
     </w:p>
     <w:p>
@@ -1161,7 +1111,7 @@
                 <w:sz w:val="18"/>
                 <w:szCs w:val="18"/>
               </w:rPr>
-              <w:t>–</w:t>
+              <w:t>– Inc</w:t>
             </w:r>
             <w:r>
               <w:rPr>
@@ -1172,7 +1122,7 @@
                 <w:sz w:val="18"/>
                 <w:szCs w:val="18"/>
               </w:rPr>
-              <w:t xml:space="preserve"> </w:t>
+              <w:t>ongruent</w:t>
             </w:r>
             <w:r>
               <w:rPr>
@@ -1183,40 +1133,7 @@
                 <w:sz w:val="18"/>
                 <w:szCs w:val="18"/>
               </w:rPr>
-              <w:t>Inc</w:t>
-            </w:r>
-            <w:r>
-              <w:rPr>
-                <w:rFonts w:ascii="MS Reference Sans Serif" w:eastAsia="Times New Roman" w:hAnsi="MS Reference Sans Serif" w:cs="Times New Roman"/>
-                <w:b/>
-                <w:bCs/>
-                <w:color w:val="548DD4" w:themeColor="text2" w:themeTint="99"/>
-                <w:sz w:val="18"/>
-                <w:szCs w:val="18"/>
-              </w:rPr>
-              <w:t>ongruent</w:t>
-            </w:r>
-            <w:r>
-              <w:rPr>
-                <w:rFonts w:ascii="MS Reference Sans Serif" w:eastAsia="Times New Roman" w:hAnsi="MS Reference Sans Serif" w:cs="Times New Roman"/>
-                <w:b/>
-                <w:bCs/>
-                <w:color w:val="548DD4" w:themeColor="text2" w:themeTint="99"/>
-                <w:sz w:val="18"/>
-                <w:szCs w:val="18"/>
-              </w:rPr>
-              <w:t xml:space="preserve"> Condition</w:t>
-            </w:r>
-            <w:r>
-              <w:rPr>
-                <w:rFonts w:ascii="MS Reference Sans Serif" w:eastAsia="Times New Roman" w:hAnsi="MS Reference Sans Serif" w:cs="Times New Roman"/>
-                <w:b/>
-                <w:bCs/>
-                <w:color w:val="548DD4" w:themeColor="text2" w:themeTint="99"/>
-                <w:sz w:val="18"/>
-                <w:szCs w:val="18"/>
-              </w:rPr>
-              <w:t xml:space="preserve"> </w:t>
+              <w:t xml:space="preserve"> Condition </w:t>
             </w:r>
             <w:r>
               <w:rPr>
@@ -1346,18 +1263,7 @@
                 <w:sz w:val="18"/>
                 <w:szCs w:val="18"/>
               </w:rPr>
-              <w:t xml:space="preserve"> Condition</w:t>
-            </w:r>
-            <w:r>
-              <w:rPr>
-                <w:rFonts w:ascii="MS Reference Sans Serif" w:eastAsia="Times New Roman" w:hAnsi="MS Reference Sans Serif" w:cs="Times New Roman"/>
-                <w:b/>
-                <w:bCs/>
-                <w:color w:val="548DD4" w:themeColor="text2" w:themeTint="99"/>
-                <w:sz w:val="18"/>
-                <w:szCs w:val="18"/>
-              </w:rPr>
-              <w:t xml:space="preserve"> </w:t>
+              <w:t xml:space="preserve"> Condition </w:t>
             </w:r>
             <w:r>
               <w:rPr>
@@ -1484,18 +1390,7 @@
                 <w:sz w:val="18"/>
                 <w:szCs w:val="18"/>
               </w:rPr>
-              <w:t xml:space="preserve"> Condition</w:t>
-            </w:r>
-            <w:r>
-              <w:rPr>
-                <w:rFonts w:ascii="MS Reference Sans Serif" w:eastAsia="Times New Roman" w:hAnsi="MS Reference Sans Serif" w:cs="Times New Roman"/>
-                <w:b/>
-                <w:bCs/>
-                <w:color w:val="548DD4" w:themeColor="text2" w:themeTint="99"/>
-                <w:sz w:val="18"/>
-                <w:szCs w:val="18"/>
-              </w:rPr>
-              <w:t xml:space="preserve"> </w:t>
+              <w:t xml:space="preserve"> Condition </w:t>
             </w:r>
             <w:r>
               <w:rPr>
@@ -2239,7 +2134,13 @@
         <w:fldChar w:fldCharType="begin"/>
       </w:r>
       <w:r>
-        <w:instrText xml:space="preserve"> LINK Excel.Sheet.12 "C:\\Users\\ranata\\Documents\\udacity\\DAND\\p1\\stroopdata.xlsx" "stroopdata!R6C6:R16C8" \a \f 4 \h  \* MERGEFORMAT </w:instrText>
+        <w:instrText xml:space="preserve"> LINK </w:instrText>
+      </w:r>
+      <w:r>
+        <w:instrText xml:space="preserve">Excel.Sheet.12 C:\\Users\\ranata\\Documents\\udacity\\DAND\\p1\\stroopdata.xlsx stroopdata!R6C6:R16C8 </w:instrText>
+      </w:r>
+      <w:r>
+        <w:instrText xml:space="preserve">\a \f 4 \h  \* MERGEFORMAT </w:instrText>
       </w:r>
       <w:r>
         <w:fldChar w:fldCharType="separate"/>
@@ -2258,6 +2159,7 @@
       </w:tblGrid>
       <w:tr>
         <w:trPr>
+          <w:divId w:val="236868017"/>
           <w:trHeight w:val="300"/>
         </w:trPr>
         <w:tc>
@@ -2360,6 +2262,7 @@
       </w:tr>
       <w:tr>
         <w:trPr>
+          <w:divId w:val="236868017"/>
           <w:trHeight w:val="300"/>
         </w:trPr>
         <w:tc>
@@ -2382,21 +2285,32 @@
                 <w:rFonts w:ascii="MS Reference Sans Serif" w:eastAsia="Times New Roman" w:hAnsi="MS Reference Sans Serif" w:cs="Times New Roman"/>
                 <w:b/>
                 <w:bCs/>
+                <w:color w:val="1F497D"/>
+                <w:sz w:val="18"/>
+                <w:szCs w:val="18"/>
+              </w:rPr>
+            </w:pPr>
+            <w:r>
+              <w:rPr>
+                <w:rFonts w:ascii="MS Reference Sans Serif" w:eastAsia="Times New Roman" w:hAnsi="MS Reference Sans Serif" w:cs="Times New Roman"/>
+                <w:b/>
+                <w:bCs/>
                 <w:color w:val="548DD4" w:themeColor="text2" w:themeTint="99"/>
                 <w:sz w:val="24"/>
                 <w:szCs w:val="18"/>
               </w:rPr>
-            </w:pPr>
-            <w:r>
-              <w:rPr>
-                <w:rFonts w:ascii="MS Reference Sans Serif" w:eastAsia="Times New Roman" w:hAnsi="MS Reference Sans Serif" w:cs="Times New Roman"/>
-                <w:b/>
-                <w:bCs/>
-                <w:color w:val="548DD4" w:themeColor="text2" w:themeTint="99"/>
-                <w:sz w:val="24"/>
+              <w:t xml:space="preserve">Degrees </w:t>
+            </w:r>
+            <w:r>
+              <w:rPr>
+                <w:rFonts w:ascii="MS Reference Sans Serif" w:eastAsia="Times New Roman" w:hAnsi="MS Reference Sans Serif" w:cs="Times New Roman"/>
+                <w:b/>
+                <w:bCs/>
+                <w:color w:val="1F497D"/>
+                <w:sz w:val="18"/>
                 <w:szCs w:val="18"/>
               </w:rPr>
-              <w:t>DF</w:t>
+              <w:t>of Freedom</w:t>
             </w:r>
           </w:p>
         </w:tc>
@@ -2462,6 +2376,7 @@
       </w:tr>
       <w:tr>
         <w:trPr>
+          <w:divId w:val="236868017"/>
           <w:trHeight w:val="300"/>
         </w:trPr>
         <w:tc>
@@ -2542,6 +2457,7 @@
       </w:tr>
       <w:tr>
         <w:trPr>
+          <w:divId w:val="236868017"/>
           <w:trHeight w:val="375"/>
         </w:trPr>
         <w:tc>
@@ -2579,19 +2495,7 @@
                 <w:sz w:val="24"/>
                 <w:szCs w:val="18"/>
               </w:rPr>
-              <w:t>t</w:t>
-            </w:r>
-            <w:r>
-              <w:rPr>
-                <w:rFonts w:ascii="Calibri" w:eastAsia="Times New Roman" w:hAnsi="Calibri" w:cs="Times New Roman"/>
-                <w:b/>
-                <w:bCs/>
-                <w:color w:val="548DD4" w:themeColor="text2" w:themeTint="99"/>
-                <w:sz w:val="24"/>
-                <w:szCs w:val="24"/>
-                <w:vertAlign w:val="subscript"/>
-              </w:rPr>
-              <w:t>statistic</w:t>
+              <w:t>tstatistic</w:t>
             </w:r>
             <w:proofErr w:type="spellEnd"/>
           </w:p>
@@ -2658,6 +2562,7 @@
       </w:tr>
       <w:tr>
         <w:trPr>
+          <w:divId w:val="236868017"/>
           <w:trHeight w:val="300"/>
         </w:trPr>
         <w:tc>
@@ -2760,6 +2665,7 @@
       </w:tr>
       <w:tr>
         <w:trPr>
+          <w:divId w:val="236868017"/>
           <w:trHeight w:val="375"/>
         </w:trPr>
         <w:tc>
@@ -2797,19 +2703,7 @@
                 <w:sz w:val="24"/>
                 <w:szCs w:val="18"/>
               </w:rPr>
-              <w:t>t</w:t>
-            </w:r>
-            <w:r>
-              <w:rPr>
-                <w:rFonts w:ascii="Calibri" w:eastAsia="Times New Roman" w:hAnsi="Calibri" w:cs="Times New Roman"/>
-                <w:b/>
-                <w:bCs/>
-                <w:color w:val="548DD4" w:themeColor="text2" w:themeTint="99"/>
-                <w:sz w:val="24"/>
-                <w:szCs w:val="24"/>
-                <w:vertAlign w:val="subscript"/>
-              </w:rPr>
-              <w:t>critical</w:t>
+              <w:t>tcritical</w:t>
             </w:r>
             <w:proofErr w:type="spellEnd"/>
           </w:p>
@@ -2844,15 +2738,7 @@
                 <w:color w:val="548DD4" w:themeColor="text2" w:themeTint="99"/>
                 <w:sz w:val="24"/>
               </w:rPr>
-              <w:t>-</w:t>
-            </w:r>
-            <w:r>
-              <w:rPr>
-                <w:rFonts w:ascii="Calibri" w:eastAsia="Times New Roman" w:hAnsi="Calibri" w:cs="Times New Roman"/>
-                <w:color w:val="548DD4" w:themeColor="text2" w:themeTint="99"/>
-                <w:sz w:val="24"/>
-              </w:rPr>
-              <w:t>2.07</w:t>
+              <w:t>-2.07</w:t>
             </w:r>
           </w:p>
         </w:tc>
@@ -2884,6 +2770,7 @@
       </w:tr>
       <w:tr>
         <w:trPr>
+          <w:divId w:val="236868017"/>
           <w:trHeight w:val="300"/>
         </w:trPr>
         <w:tc>
@@ -2982,6 +2869,7 @@
       </w:tr>
       <w:tr>
         <w:trPr>
+          <w:divId w:val="236868017"/>
           <w:trHeight w:val="300"/>
         </w:trPr>
         <w:tc>
@@ -3080,6 +2968,7 @@
       </w:tr>
       <w:tr>
         <w:trPr>
+          <w:divId w:val="236868017"/>
           <w:trHeight w:val="300"/>
         </w:trPr>
         <w:tc>
@@ -3160,6 +3049,7 @@
       </w:tr>
       <w:tr>
         <w:trPr>
+          <w:divId w:val="236868017"/>
           <w:trHeight w:val="300"/>
         </w:trPr>
         <w:tc>
@@ -3279,6 +3169,7 @@
       </w:tr>
       <w:tr>
         <w:trPr>
+          <w:divId w:val="236868017"/>
           <w:trHeight w:val="540"/>
         </w:trPr>
         <w:tc>
@@ -3311,7 +3202,27 @@
                 <w:bCs/>
                 <w:color w:val="548DD4" w:themeColor="text2" w:themeTint="99"/>
               </w:rPr>
-              <w:t>CI for mean population difference</w:t>
+              <w:t xml:space="preserve">CI for mean </w:t>
+            </w:r>
+            <w:proofErr w:type="spellStart"/>
+            <w:r>
+              <w:rPr>
+                <w:rFonts w:ascii="MS Reference Sans Serif" w:eastAsia="Times New Roman" w:hAnsi="MS Reference Sans Serif" w:cs="Times New Roman"/>
+                <w:b/>
+                <w:bCs/>
+                <w:color w:val="548DD4" w:themeColor="text2" w:themeTint="99"/>
+              </w:rPr>
+              <w:t>poulation</w:t>
+            </w:r>
+            <w:proofErr w:type="spellEnd"/>
+            <w:r>
+              <w:rPr>
+                <w:rFonts w:ascii="MS Reference Sans Serif" w:eastAsia="Times New Roman" w:hAnsi="MS Reference Sans Serif" w:cs="Times New Roman"/>
+                <w:b/>
+                <w:bCs/>
+                <w:color w:val="548DD4" w:themeColor="text2" w:themeTint="99"/>
+              </w:rPr>
+              <w:t xml:space="preserve"> difference</w:t>
             </w:r>
           </w:p>
         </w:tc>
@@ -3345,7 +3256,7 @@
                 <w:color w:val="548DD4" w:themeColor="text2" w:themeTint="99"/>
                 <w:sz w:val="24"/>
               </w:rPr>
-              <w:t>-10.02</w:t>
+              <w:t>-5.91</w:t>
             </w:r>
           </w:p>
         </w:tc>
@@ -3379,7 +3290,7 @@
                 <w:color w:val="548DD4" w:themeColor="text2" w:themeTint="99"/>
                 <w:sz w:val="24"/>
               </w:rPr>
-              <w:t>-5.91</w:t>
+              <w:t>-10.02</w:t>
             </w:r>
           </w:p>
         </w:tc>
@@ -3410,7 +3321,220 @@
           <w:kern w:val="36"/>
         </w:rPr>
       </w:pPr>
-    </w:p>
+      <w:r>
+        <w:rPr>
+          <w:rFonts w:ascii="Trebuchet MS" w:eastAsia="Times New Roman" w:hAnsi="Trebuchet MS" w:cs="Times New Roman"/>
+          <w:color w:val="4A86E8"/>
+          <w:kern w:val="36"/>
+        </w:rPr>
+        <w:t>Detailed Calculation and code can be found at the following location:</w:t>
+      </w:r>
+      <w:r>
+        <w:rPr>
+          <w:rFonts w:ascii="Trebuchet MS" w:eastAsia="Times New Roman" w:hAnsi="Trebuchet MS" w:cs="Times New Roman"/>
+          <w:color w:val="4A86E8"/>
+          <w:kern w:val="36"/>
+        </w:rPr>
+        <w:br/>
+      </w:r>
+    </w:p>
+    <w:tbl>
+      <w:tblPr>
+        <w:tblStyle w:val="TableGrid"/>
+        <w:tblW w:w="0" w:type="auto"/>
+        <w:shd w:val="clear" w:color="auto" w:fill="F2F2F2" w:themeFill="background1" w:themeFillShade="F2"/>
+        <w:tblLayout w:type="fixed"/>
+        <w:tblLook w:val="04A0" w:firstRow="1" w:lastRow="0" w:firstColumn="1" w:lastColumn="0" w:noHBand="0" w:noVBand="1"/>
+      </w:tblPr>
+      <w:tblGrid>
+        <w:gridCol w:w="2898"/>
+        <w:gridCol w:w="6678"/>
+      </w:tblGrid>
+      <w:tr>
+        <w:tc>
+          <w:tcPr>
+            <w:tcW w:w="2898" w:type="dxa"/>
+            <w:shd w:val="clear" w:color="auto" w:fill="F2F2F2" w:themeFill="background1" w:themeFillShade="F2"/>
+          </w:tcPr>
+          <w:p>
+            <w:pPr>
+              <w:rPr>
+                <w:rFonts w:ascii="Trebuchet MS" w:eastAsia="Times New Roman" w:hAnsi="Trebuchet MS" w:cs="Times New Roman"/>
+                <w:b/>
+                <w:color w:val="4A86E8"/>
+                <w:kern w:val="36"/>
+              </w:rPr>
+            </w:pPr>
+            <w:r>
+              <w:rPr>
+                <w:rFonts w:ascii="Trebuchet MS" w:eastAsia="Times New Roman" w:hAnsi="Trebuchet MS" w:cs="Times New Roman"/>
+                <w:b/>
+                <w:color w:val="4A86E8"/>
+                <w:kern w:val="36"/>
+              </w:rPr>
+              <w:t>Artifact</w:t>
+            </w:r>
+          </w:p>
+        </w:tc>
+        <w:tc>
+          <w:tcPr>
+            <w:tcW w:w="6678" w:type="dxa"/>
+            <w:shd w:val="clear" w:color="auto" w:fill="F2F2F2" w:themeFill="background1" w:themeFillShade="F2"/>
+          </w:tcPr>
+          <w:p>
+            <w:pPr>
+              <w:rPr>
+                <w:rFonts w:ascii="Trebuchet MS" w:eastAsia="Times New Roman" w:hAnsi="Trebuchet MS" w:cs="Times New Roman"/>
+                <w:b/>
+                <w:color w:val="4A86E8"/>
+                <w:kern w:val="36"/>
+              </w:rPr>
+            </w:pPr>
+            <w:r>
+              <w:rPr>
+                <w:rFonts w:ascii="Trebuchet MS" w:eastAsia="Times New Roman" w:hAnsi="Trebuchet MS" w:cs="Times New Roman"/>
+                <w:b/>
+                <w:color w:val="4A86E8"/>
+                <w:kern w:val="36"/>
+              </w:rPr>
+              <w:t>Location</w:t>
+            </w:r>
+          </w:p>
+        </w:tc>
+      </w:tr>
+      <w:tr>
+        <w:tc>
+          <w:tcPr>
+            <w:tcW w:w="2898" w:type="dxa"/>
+            <w:shd w:val="clear" w:color="auto" w:fill="F2F2F2" w:themeFill="background1" w:themeFillShade="F2"/>
+          </w:tcPr>
+          <w:p>
+            <w:pPr>
+              <w:rPr>
+                <w:rFonts w:ascii="Trebuchet MS" w:eastAsia="Times New Roman" w:hAnsi="Trebuchet MS" w:cs="Times New Roman"/>
+                <w:color w:val="4A86E8"/>
+                <w:kern w:val="36"/>
+              </w:rPr>
+            </w:pPr>
+            <w:r>
+              <w:rPr>
+                <w:rFonts w:ascii="Trebuchet MS" w:eastAsia="Times New Roman" w:hAnsi="Trebuchet MS" w:cs="Times New Roman"/>
+                <w:color w:val="4A86E8"/>
+                <w:kern w:val="36"/>
+              </w:rPr>
+              <w:t>Spreadsheet</w:t>
+            </w:r>
+            <w:r>
+              <w:rPr>
+                <w:rFonts w:ascii="Trebuchet MS" w:eastAsia="Times New Roman" w:hAnsi="Trebuchet MS" w:cs="Times New Roman"/>
+                <w:color w:val="4A86E8"/>
+                <w:kern w:val="36"/>
+              </w:rPr>
+              <w:t xml:space="preserve"> </w:t>
+            </w:r>
+            <w:r>
+              <w:rPr>
+                <w:rFonts w:ascii="Trebuchet MS" w:eastAsia="Times New Roman" w:hAnsi="Trebuchet MS" w:cs="Times New Roman"/>
+                <w:color w:val="4A86E8"/>
+                <w:kern w:val="36"/>
+              </w:rPr>
+              <w:t>calculation</w:t>
+            </w:r>
+          </w:p>
+        </w:tc>
+        <w:tc>
+          <w:tcPr>
+            <w:tcW w:w="6678" w:type="dxa"/>
+            <w:shd w:val="clear" w:color="auto" w:fill="F2F2F2" w:themeFill="background1" w:themeFillShade="F2"/>
+          </w:tcPr>
+          <w:p>
+            <w:pPr>
+              <w:rPr>
+                <w:rFonts w:ascii="Trebuchet MS" w:eastAsia="Times New Roman" w:hAnsi="Trebuchet MS" w:cs="Times New Roman"/>
+                <w:color w:val="4A86E8"/>
+                <w:kern w:val="36"/>
+              </w:rPr>
+            </w:pPr>
+            <w:hyperlink r:id="rId8" w:history="1">
+              <w:r>
+                <w:rPr>
+                  <w:rFonts w:ascii="Trebuchet MS" w:hAnsi="Trebuchet MS" w:cs="Times New Roman"/>
+                  <w:color w:val="4A86E8"/>
+                  <w:kern w:val="36"/>
+                </w:rPr>
+                <w:t>https://github.com/ranata/Udacity_DAND/blob/master/p1/stroopdata.xlsx</w:t>
+              </w:r>
+            </w:hyperlink>
+          </w:p>
+        </w:tc>
+      </w:tr>
+      <w:tr>
+        <w:tc>
+          <w:tcPr>
+            <w:tcW w:w="2898" w:type="dxa"/>
+            <w:shd w:val="clear" w:color="auto" w:fill="F2F2F2" w:themeFill="background1" w:themeFillShade="F2"/>
+          </w:tcPr>
+          <w:p>
+            <w:pPr>
+              <w:rPr>
+                <w:rFonts w:ascii="Trebuchet MS" w:eastAsia="Times New Roman" w:hAnsi="Trebuchet MS" w:cs="Times New Roman"/>
+                <w:color w:val="4A86E8"/>
+                <w:kern w:val="36"/>
+              </w:rPr>
+            </w:pPr>
+            <w:r>
+              <w:rPr>
+                <w:rFonts w:ascii="Trebuchet MS" w:eastAsia="Times New Roman" w:hAnsi="Trebuchet MS" w:cs="Times New Roman"/>
+                <w:color w:val="4A86E8"/>
+                <w:kern w:val="36"/>
+              </w:rPr>
+              <w:t>R Code for plots and t-test</w:t>
+            </w:r>
+          </w:p>
+        </w:tc>
+        <w:tc>
+          <w:tcPr>
+            <w:tcW w:w="6678" w:type="dxa"/>
+            <w:shd w:val="clear" w:color="auto" w:fill="F2F2F2" w:themeFill="background1" w:themeFillShade="F2"/>
+          </w:tcPr>
+          <w:p>
+            <w:pPr>
+              <w:rPr>
+                <w:rFonts w:ascii="Trebuchet MS" w:eastAsia="Times New Roman" w:hAnsi="Trebuchet MS" w:cs="Times New Roman"/>
+                <w:color w:val="4A86E8"/>
+                <w:kern w:val="36"/>
+              </w:rPr>
+            </w:pPr>
+            <w:hyperlink r:id="rId9" w:history="1">
+              <w:r>
+                <w:rPr>
+                  <w:rFonts w:ascii="Trebuchet MS" w:hAnsi="Trebuchet MS" w:cs="Times New Roman"/>
+                  <w:color w:val="4A86E8"/>
+                  <w:kern w:val="36"/>
+                </w:rPr>
+                <w:t>https://github.com/ranata/Udacity_DAND/blob/master/p</w:t>
+              </w:r>
+              <w:r>
+                <w:rPr>
+                  <w:rFonts w:ascii="Trebuchet MS" w:hAnsi="Trebuchet MS" w:cs="Times New Roman"/>
+                  <w:color w:val="4A86E8"/>
+                  <w:kern w:val="36"/>
+                </w:rPr>
+                <w:t>1</w:t>
+              </w:r>
+              <w:r>
+                <w:rPr>
+                  <w:rFonts w:ascii="Trebuchet MS" w:hAnsi="Trebuchet MS" w:cs="Times New Roman"/>
+                  <w:color w:val="4A86E8"/>
+                  <w:kern w:val="36"/>
+                </w:rPr>
+                <w:t>/Stroop_effect_hypothesis_test.R</w:t>
+              </w:r>
+            </w:hyperlink>
+          </w:p>
+        </w:tc>
+      </w:tr>
+    </w:tbl>
     <w:p>
       <w:pPr>
         <w:spacing w:after="0" w:line="240" w:lineRule="auto"/>
@@ -3420,61 +3544,23 @@
           <w:kern w:val="36"/>
         </w:rPr>
       </w:pPr>
-      <w:r>
-        <w:rPr>
-          <w:rFonts w:ascii="Trebuchet MS" w:eastAsia="Times New Roman" w:hAnsi="Trebuchet MS" w:cs="Times New Roman"/>
-          <w:color w:val="4A86E8"/>
-          <w:kern w:val="36"/>
-        </w:rPr>
-        <w:t xml:space="preserve">It is clear from the test that t-statistic (-8.02) is less than the </w:t>
-      </w:r>
-      <w:r>
-        <w:rPr>
-          <w:rFonts w:ascii="Trebuchet MS" w:eastAsia="Times New Roman" w:hAnsi="Trebuchet MS" w:cs="Times New Roman"/>
-          <w:color w:val="4A86E8"/>
-          <w:kern w:val="36"/>
-        </w:rPr>
-        <w:t>t-</w:t>
-      </w:r>
-      <w:r>
-        <w:rPr>
-          <w:rFonts w:ascii="Trebuchet MS" w:eastAsia="Times New Roman" w:hAnsi="Trebuchet MS" w:cs="Times New Roman"/>
-          <w:color w:val="4A86E8"/>
-          <w:kern w:val="36"/>
-        </w:rPr>
-        <w:t>critical</w:t>
-      </w:r>
-      <w:r>
-        <w:rPr>
-          <w:rFonts w:ascii="Trebuchet MS" w:eastAsia="Times New Roman" w:hAnsi="Trebuchet MS" w:cs="Times New Roman"/>
-          <w:color w:val="4A86E8"/>
-          <w:kern w:val="36"/>
-        </w:rPr>
-        <w:t xml:space="preserve"> (</w:t>
-      </w:r>
-      <w:r>
-        <w:rPr>
-          <w:rFonts w:ascii="Trebuchet MS" w:eastAsia="Times New Roman" w:hAnsi="Trebuchet MS" w:cs="Times New Roman"/>
-          <w:color w:val="4A86E8"/>
-          <w:kern w:val="36"/>
-        </w:rPr>
-        <w:t>-2.07</w:t>
-      </w:r>
-      <w:r>
-        <w:rPr>
-          <w:rFonts w:ascii="Trebuchet MS" w:eastAsia="Times New Roman" w:hAnsi="Trebuchet MS" w:cs="Times New Roman"/>
-          <w:color w:val="4A86E8"/>
-          <w:kern w:val="36"/>
-        </w:rPr>
-        <w:t>)</w:t>
-      </w:r>
-      <w:r>
-        <w:rPr>
-          <w:rFonts w:ascii="Trebuchet MS" w:eastAsia="Times New Roman" w:hAnsi="Trebuchet MS" w:cs="Times New Roman"/>
-          <w:color w:val="4A86E8"/>
-          <w:kern w:val="36"/>
-        </w:rPr>
-        <w:t xml:space="preserve"> value. Consequently we reject the null hypothesis and conclude that mean difference in the time to name the ink is significantly lower under congruent condition as compared to time under incongruent condition. Based on the confidence interval, we could also conclude that on average, users will take 10 to 5 fewer seconds in a congruent condition compared to an incongruent condition</w:t>
+    </w:p>
+    <w:p>
+      <w:pPr>
+        <w:spacing w:after="0" w:line="240" w:lineRule="auto"/>
+        <w:rPr>
+          <w:rFonts w:ascii="Trebuchet MS" w:eastAsia="Times New Roman" w:hAnsi="Trebuchet MS" w:cs="Times New Roman"/>
+          <w:color w:val="4A86E8"/>
+          <w:kern w:val="36"/>
+        </w:rPr>
+      </w:pPr>
+      <w:r>
+        <w:rPr>
+          <w:rFonts w:ascii="Trebuchet MS" w:eastAsia="Times New Roman" w:hAnsi="Trebuchet MS" w:cs="Times New Roman"/>
+          <w:color w:val="4A86E8"/>
+          <w:kern w:val="36"/>
+        </w:rPr>
+        <w:t>It is clear from the test that t-statistic (-8.02) is less than the t-critical (-2.07) value. Consequently we reject the null hypothesis and conclude that mean difference in the time to name the ink is significantly lower under congruent condition as compared to time under incongruent condition. Based on the confidence interval, we could also conclude that on average, users will take 10 to 5 fewer seconds in a congruent condition compared to an incongruent condition</w:t>
       </w:r>
       <w:r>
         <w:rPr>
@@ -3539,10 +3625,267 @@
           <w:color w:val="4A86E8"/>
           <w:kern w:val="36"/>
         </w:rPr>
-        <w:t xml:space="preserve">6. Optional: What do you think is responsible for the effects observed? Can you think of </w:t>
-      </w:r>
-      <w:bookmarkStart w:id="0" w:name="_GoBack"/>
-      <w:bookmarkEnd w:id="0"/>
+        <w:t>6. Optional: What do you think is responsible for the effects observed? Can you think of an alternative or similar task that would result in a similar effect? Some research about the problem will be helpful for thinking about these two questions!</w:t>
+      </w:r>
+    </w:p>
+    <w:p>
+      <w:pPr>
+        <w:rPr>
+          <w:rFonts w:ascii="Trebuchet MS" w:eastAsia="Times New Roman" w:hAnsi="Trebuchet MS" w:cs="Times New Roman"/>
+          <w:color w:val="4A86E8"/>
+          <w:kern w:val="36"/>
+        </w:rPr>
+      </w:pPr>
+      <w:r>
+        <w:rPr>
+          <w:rFonts w:ascii="Trebuchet MS" w:eastAsia="Times New Roman" w:hAnsi="Trebuchet MS" w:cs="Times New Roman"/>
+          <w:color w:val="4A86E8"/>
+          <w:kern w:val="36"/>
+        </w:rPr>
+        <w:br/>
+      </w:r>
+      <w:r>
+        <w:rPr>
+          <w:rFonts w:ascii="Trebuchet MS" w:eastAsia="Times New Roman" w:hAnsi="Trebuchet MS" w:cs="Times New Roman"/>
+          <w:color w:val="4A86E8"/>
+          <w:kern w:val="36"/>
+        </w:rPr>
+        <w:t xml:space="preserve">Human </w:t>
+      </w:r>
+      <w:r>
+        <w:rPr>
+          <w:rFonts w:ascii="Trebuchet MS" w:eastAsia="Times New Roman" w:hAnsi="Trebuchet MS" w:cs="Times New Roman"/>
+          <w:color w:val="4A86E8"/>
+          <w:kern w:val="36"/>
+        </w:rPr>
+        <w:t>brain</w:t>
+      </w:r>
+      <w:r>
+        <w:rPr>
+          <w:rFonts w:ascii="Trebuchet MS" w:eastAsia="Times New Roman" w:hAnsi="Trebuchet MS" w:cs="Times New Roman"/>
+          <w:color w:val="4A86E8"/>
+          <w:kern w:val="36"/>
+        </w:rPr>
+        <w:t xml:space="preserve"> has been conditioned to recognize color and words since childhood and that has been the foundation </w:t>
+      </w:r>
+      <w:r>
+        <w:rPr>
+          <w:rFonts w:ascii="Trebuchet MS" w:eastAsia="Times New Roman" w:hAnsi="Trebuchet MS" w:cs="Times New Roman"/>
+          <w:color w:val="4A86E8"/>
+          <w:kern w:val="36"/>
+        </w:rPr>
+        <w:t xml:space="preserve">for identifying a </w:t>
+      </w:r>
+      <w:r>
+        <w:rPr>
+          <w:rFonts w:ascii="Trebuchet MS" w:eastAsia="Times New Roman" w:hAnsi="Trebuchet MS" w:cs="Times New Roman"/>
+          <w:color w:val="4A86E8"/>
+          <w:kern w:val="36"/>
+        </w:rPr>
+        <w:t>words</w:t>
+      </w:r>
+      <w:r>
+        <w:rPr>
+          <w:rFonts w:ascii="Trebuchet MS" w:eastAsia="Times New Roman" w:hAnsi="Trebuchet MS" w:cs="Times New Roman"/>
+          <w:color w:val="4A86E8"/>
+          <w:kern w:val="36"/>
+        </w:rPr>
+        <w:t xml:space="preserve"> or color</w:t>
+      </w:r>
+      <w:r>
+        <w:rPr>
+          <w:rFonts w:ascii="Trebuchet MS" w:eastAsia="Times New Roman" w:hAnsi="Trebuchet MS" w:cs="Times New Roman"/>
+          <w:color w:val="4A86E8"/>
+          <w:kern w:val="36"/>
+        </w:rPr>
+        <w:t xml:space="preserve">. When the test is performance under a congruent condition, there is no contradiction between the </w:t>
+      </w:r>
+      <w:r>
+        <w:rPr>
+          <w:rFonts w:ascii="Trebuchet MS" w:eastAsia="Times New Roman" w:hAnsi="Trebuchet MS" w:cs="Times New Roman"/>
+          <w:color w:val="4A86E8"/>
+          <w:kern w:val="36"/>
+        </w:rPr>
+        <w:t>colors</w:t>
+      </w:r>
+      <w:r>
+        <w:rPr>
+          <w:rFonts w:ascii="Trebuchet MS" w:eastAsia="Times New Roman" w:hAnsi="Trebuchet MS" w:cs="Times New Roman"/>
+          <w:color w:val="4A86E8"/>
+          <w:kern w:val="36"/>
+        </w:rPr>
+        <w:t xml:space="preserve"> </w:t>
+      </w:r>
+      <w:r>
+        <w:rPr>
+          <w:rFonts w:ascii="Trebuchet MS" w:eastAsia="Times New Roman" w:hAnsi="Trebuchet MS" w:cs="Times New Roman"/>
+          <w:color w:val="4A86E8"/>
+          <w:kern w:val="36"/>
+        </w:rPr>
+        <w:t xml:space="preserve">or </w:t>
+      </w:r>
+      <w:r>
+        <w:rPr>
+          <w:rFonts w:ascii="Trebuchet MS" w:eastAsia="Times New Roman" w:hAnsi="Trebuchet MS" w:cs="Times New Roman"/>
+          <w:color w:val="4A86E8"/>
+          <w:kern w:val="36"/>
+        </w:rPr>
+        <w:t xml:space="preserve">the </w:t>
+      </w:r>
+      <w:r>
+        <w:rPr>
+          <w:rFonts w:ascii="Trebuchet MS" w:eastAsia="Times New Roman" w:hAnsi="Trebuchet MS" w:cs="Times New Roman"/>
+          <w:color w:val="4A86E8"/>
+          <w:kern w:val="36"/>
+        </w:rPr>
+        <w:t>words</w:t>
+      </w:r>
+      <w:r>
+        <w:rPr>
+          <w:rFonts w:ascii="Trebuchet MS" w:eastAsia="Times New Roman" w:hAnsi="Trebuchet MS" w:cs="Times New Roman"/>
+          <w:color w:val="4A86E8"/>
+          <w:kern w:val="36"/>
+        </w:rPr>
+        <w:t xml:space="preserve"> with the preexisting knowledge </w:t>
+      </w:r>
+      <w:r>
+        <w:rPr>
+          <w:rFonts w:ascii="Trebuchet MS" w:eastAsia="Times New Roman" w:hAnsi="Trebuchet MS" w:cs="Times New Roman"/>
+          <w:color w:val="4A86E8"/>
+          <w:kern w:val="36"/>
+        </w:rPr>
+        <w:t xml:space="preserve">that </w:t>
+      </w:r>
+      <w:r>
+        <w:rPr>
+          <w:rFonts w:ascii="Trebuchet MS" w:eastAsia="Times New Roman" w:hAnsi="Trebuchet MS" w:cs="Times New Roman"/>
+          <w:color w:val="4A86E8"/>
+          <w:kern w:val="36"/>
+        </w:rPr>
+        <w:t>human brain</w:t>
+      </w:r>
+      <w:r>
+        <w:rPr>
+          <w:rFonts w:ascii="Trebuchet MS" w:eastAsia="Times New Roman" w:hAnsi="Trebuchet MS" w:cs="Times New Roman"/>
+          <w:color w:val="4A86E8"/>
+          <w:kern w:val="36"/>
+        </w:rPr>
+        <w:t xml:space="preserve"> has</w:t>
+      </w:r>
+      <w:r>
+        <w:rPr>
+          <w:rFonts w:ascii="Trebuchet MS" w:eastAsia="Times New Roman" w:hAnsi="Trebuchet MS" w:cs="Times New Roman"/>
+          <w:color w:val="4A86E8"/>
+          <w:kern w:val="36"/>
+        </w:rPr>
+        <w:t xml:space="preserve">. </w:t>
+      </w:r>
+      <w:r>
+        <w:rPr>
+          <w:rFonts w:ascii="Trebuchet MS" w:eastAsia="Times New Roman" w:hAnsi="Trebuchet MS" w:cs="Times New Roman"/>
+          <w:color w:val="4A86E8"/>
+          <w:kern w:val="36"/>
+        </w:rPr>
+        <w:t>Hence</w:t>
+      </w:r>
+      <w:r>
+        <w:rPr>
+          <w:rFonts w:ascii="Trebuchet MS" w:eastAsia="Times New Roman" w:hAnsi="Trebuchet MS" w:cs="Times New Roman"/>
+          <w:color w:val="4A86E8"/>
+          <w:kern w:val="36"/>
+        </w:rPr>
+        <w:t xml:space="preserve">, there is no conscious effort or attention required to recognize and name the color. However, </w:t>
+      </w:r>
+      <w:r>
+        <w:rPr>
+          <w:rFonts w:ascii="Trebuchet MS" w:eastAsia="Times New Roman" w:hAnsi="Trebuchet MS" w:cs="Times New Roman"/>
+          <w:color w:val="4A86E8"/>
+          <w:kern w:val="36"/>
+        </w:rPr>
+        <w:t xml:space="preserve">under an incongruent condition, there is a contradiction between the color and the </w:t>
+      </w:r>
+      <w:r>
+        <w:rPr>
+          <w:rFonts w:ascii="Trebuchet MS" w:eastAsia="Times New Roman" w:hAnsi="Trebuchet MS" w:cs="Times New Roman"/>
+          <w:color w:val="4A86E8"/>
+          <w:kern w:val="36"/>
+        </w:rPr>
+        <w:t>word</w:t>
+      </w:r>
+      <w:r>
+        <w:rPr>
+          <w:rFonts w:ascii="Trebuchet MS" w:eastAsia="Times New Roman" w:hAnsi="Trebuchet MS" w:cs="Times New Roman"/>
+          <w:color w:val="4A86E8"/>
+          <w:kern w:val="36"/>
+        </w:rPr>
+        <w:t xml:space="preserve"> with the </w:t>
+      </w:r>
+      <w:r>
+        <w:rPr>
+          <w:rFonts w:ascii="Trebuchet MS" w:eastAsia="Times New Roman" w:hAnsi="Trebuchet MS" w:cs="Times New Roman"/>
+          <w:color w:val="4A86E8"/>
+          <w:kern w:val="36"/>
+        </w:rPr>
+        <w:t xml:space="preserve">pre-existing </w:t>
+      </w:r>
+      <w:r>
+        <w:rPr>
+          <w:rFonts w:ascii="Trebuchet MS" w:eastAsia="Times New Roman" w:hAnsi="Trebuchet MS" w:cs="Times New Roman"/>
+          <w:color w:val="4A86E8"/>
+          <w:kern w:val="36"/>
+        </w:rPr>
+        <w:t xml:space="preserve">knowledge </w:t>
+      </w:r>
+      <w:r>
+        <w:rPr>
+          <w:rFonts w:ascii="Trebuchet MS" w:eastAsia="Times New Roman" w:hAnsi="Trebuchet MS" w:cs="Times New Roman"/>
+          <w:color w:val="4A86E8"/>
+          <w:kern w:val="36"/>
+        </w:rPr>
+        <w:t>in the brain. The brain requires a controlled attention and time to recognize the contradiction and process the information based on rules.</w:t>
+      </w:r>
+    </w:p>
+    <w:p>
+      <w:pPr>
+        <w:rPr>
+          <w:rFonts w:ascii="Trebuchet MS" w:eastAsia="Times New Roman" w:hAnsi="Trebuchet MS" w:cs="Times New Roman"/>
+          <w:color w:val="4A86E8"/>
+          <w:kern w:val="36"/>
+        </w:rPr>
+      </w:pPr>
+      <w:r>
+        <w:rPr>
+          <w:rFonts w:ascii="Trebuchet MS" w:eastAsia="Times New Roman" w:hAnsi="Trebuchet MS" w:cs="Times New Roman"/>
+          <w:color w:val="4A86E8"/>
+          <w:kern w:val="36"/>
+        </w:rPr>
+        <w:lastRenderedPageBreak/>
+        <w:t xml:space="preserve">A similar example </w:t>
+      </w:r>
+      <w:r>
+        <w:rPr>
+          <w:rFonts w:ascii="Trebuchet MS" w:eastAsia="Times New Roman" w:hAnsi="Trebuchet MS" w:cs="Times New Roman"/>
+          <w:color w:val="4A86E8"/>
+          <w:kern w:val="36"/>
+        </w:rPr>
+        <w:t xml:space="preserve">that comes to my mind </w:t>
+      </w:r>
+      <w:r>
+        <w:rPr>
+          <w:rFonts w:ascii="Trebuchet MS" w:eastAsia="Times New Roman" w:hAnsi="Trebuchet MS" w:cs="Times New Roman"/>
+          <w:color w:val="4A86E8"/>
+          <w:kern w:val="36"/>
+        </w:rPr>
+        <w:t xml:space="preserve">that could have similar effect </w:t>
+      </w:r>
+      <w:r>
+        <w:rPr>
+          <w:rFonts w:ascii="Trebuchet MS" w:eastAsia="Times New Roman" w:hAnsi="Trebuchet MS" w:cs="Times New Roman"/>
+          <w:color w:val="4A86E8"/>
+          <w:kern w:val="36"/>
+        </w:rPr>
+        <w:t xml:space="preserve">is the typographic emphasis on words whose names represent the typography emphasis. For example, </w:t>
+      </w:r>
       <w:r>
         <w:rPr>
           <w:rFonts w:ascii="Trebuchet MS" w:eastAsia="Times New Roman" w:hAnsi="Trebuchet MS" w:cs="Times New Roman"/>
@@ -3550,85 +3893,46 @@
           <w:color w:val="4A86E8"/>
           <w:kern w:val="36"/>
         </w:rPr>
-        <w:t>an alternative or similar task that would result in a similar effect? Some research about the problem will be helpful for thinking about these two questions!</w:t>
-      </w:r>
-    </w:p>
-    <w:p/>
-    <w:p>
-      <w:pPr>
-        <w:rPr>
-          <w:rFonts w:ascii="Trebuchet MS" w:eastAsia="Times New Roman" w:hAnsi="Trebuchet MS" w:cs="Times New Roman"/>
-          <w:color w:val="4A86E8"/>
-          <w:kern w:val="36"/>
-        </w:rPr>
-      </w:pPr>
-      <w:r>
-        <w:rPr>
-          <w:rFonts w:ascii="Trebuchet MS" w:eastAsia="Times New Roman" w:hAnsi="Trebuchet MS" w:cs="Times New Roman"/>
-          <w:color w:val="4A86E8"/>
-          <w:kern w:val="36"/>
-        </w:rPr>
-        <w:t xml:space="preserve">Human </w:t>
-      </w:r>
-      <w:r>
-        <w:rPr>
-          <w:rFonts w:ascii="Trebuchet MS" w:eastAsia="Times New Roman" w:hAnsi="Trebuchet MS" w:cs="Times New Roman"/>
-          <w:color w:val="4A86E8"/>
-          <w:kern w:val="36"/>
-        </w:rPr>
-        <w:t>brain</w:t>
-      </w:r>
-      <w:r>
-        <w:rPr>
-          <w:rFonts w:ascii="Trebuchet MS" w:eastAsia="Times New Roman" w:hAnsi="Trebuchet MS" w:cs="Times New Roman"/>
-          <w:color w:val="4A86E8"/>
-          <w:kern w:val="36"/>
-        </w:rPr>
-        <w:t xml:space="preserve"> has been conditioned to recognize color and words since childhood and that has been the foundation </w:t>
-      </w:r>
-      <w:r>
-        <w:rPr>
-          <w:rFonts w:ascii="Trebuchet MS" w:eastAsia="Times New Roman" w:hAnsi="Trebuchet MS" w:cs="Times New Roman"/>
-          <w:color w:val="4A86E8"/>
-          <w:kern w:val="36"/>
-        </w:rPr>
-        <w:t xml:space="preserve">for identifying a </w:t>
-      </w:r>
-      <w:r>
-        <w:rPr>
-          <w:rFonts w:ascii="Trebuchet MS" w:eastAsia="Times New Roman" w:hAnsi="Trebuchet MS" w:cs="Times New Roman"/>
-          <w:color w:val="4A86E8"/>
-          <w:kern w:val="36"/>
-        </w:rPr>
-        <w:t>words</w:t>
-      </w:r>
-      <w:r>
-        <w:rPr>
-          <w:rFonts w:ascii="Trebuchet MS" w:eastAsia="Times New Roman" w:hAnsi="Trebuchet MS" w:cs="Times New Roman"/>
-          <w:color w:val="4A86E8"/>
-          <w:kern w:val="36"/>
-        </w:rPr>
-        <w:t xml:space="preserve"> or color</w:t>
-      </w:r>
-      <w:r>
-        <w:rPr>
-          <w:rFonts w:ascii="Trebuchet MS" w:eastAsia="Times New Roman" w:hAnsi="Trebuchet MS" w:cs="Times New Roman"/>
-          <w:color w:val="4A86E8"/>
-          <w:kern w:val="36"/>
-        </w:rPr>
-        <w:t xml:space="preserve">. When the test is performance under a congruent condition, there is no contradiction between the </w:t>
-      </w:r>
-      <w:r>
-        <w:rPr>
-          <w:rFonts w:ascii="Trebuchet MS" w:eastAsia="Times New Roman" w:hAnsi="Trebuchet MS" w:cs="Times New Roman"/>
-          <w:color w:val="4A86E8"/>
-          <w:kern w:val="36"/>
-        </w:rPr>
-        <w:t>colors</w:t>
-      </w:r>
-      <w:r>
-        <w:rPr>
-          <w:rFonts w:ascii="Trebuchet MS" w:eastAsia="Times New Roman" w:hAnsi="Trebuchet MS" w:cs="Times New Roman"/>
+        <w:t>BOLD</w:t>
+      </w:r>
+      <w:r>
+        <w:rPr>
+          <w:rFonts w:ascii="Trebuchet MS" w:eastAsia="Times New Roman" w:hAnsi="Trebuchet MS" w:cs="Times New Roman"/>
+          <w:color w:val="4A86E8"/>
+          <w:kern w:val="36"/>
+        </w:rPr>
+        <w:t>,</w:t>
+      </w:r>
+      <w:r>
+        <w:rPr>
+          <w:rFonts w:ascii="Trebuchet MS" w:eastAsia="Times New Roman" w:hAnsi="Trebuchet MS" w:cs="Times New Roman"/>
+          <w:color w:val="4A86E8"/>
+          <w:kern w:val="36"/>
+          <w:u w:val="single"/>
+        </w:rPr>
+        <w:t xml:space="preserve"> UNDERLINE</w:t>
+      </w:r>
+      <w:r>
+        <w:rPr>
+          <w:rFonts w:ascii="Trebuchet MS" w:eastAsia="Times New Roman" w:hAnsi="Trebuchet MS" w:cs="Times New Roman"/>
+          <w:color w:val="4A86E8"/>
+          <w:kern w:val="36"/>
+        </w:rPr>
+        <w:t xml:space="preserve">, </w:t>
+      </w:r>
+      <w:r>
+        <w:rPr>
+          <w:rFonts w:ascii="Trebuchet MS" w:eastAsia="Times New Roman" w:hAnsi="Trebuchet MS" w:cs="Times New Roman"/>
+          <w:i/>
+          <w:color w:val="4A86E8"/>
+          <w:kern w:val="36"/>
+        </w:rPr>
+        <w:t>ITALICS</w:t>
+      </w:r>
+      <w:r>
+        <w:rPr>
+          <w:rFonts w:ascii="Trebuchet MS" w:eastAsia="Times New Roman" w:hAnsi="Trebuchet MS" w:cs="Times New Roman"/>
+          <w:i/>
           <w:color w:val="4A86E8"/>
           <w:kern w:val="36"/>
         </w:rPr>
@@ -3640,168 +3944,57 @@
           <w:color w:val="4A86E8"/>
           <w:kern w:val="36"/>
         </w:rPr>
-        <w:t xml:space="preserve">or </w:t>
-      </w:r>
-      <w:r>
-        <w:rPr>
-          <w:rFonts w:ascii="Trebuchet MS" w:eastAsia="Times New Roman" w:hAnsi="Trebuchet MS" w:cs="Times New Roman"/>
-          <w:color w:val="4A86E8"/>
-          <w:kern w:val="36"/>
-        </w:rPr>
-        <w:t xml:space="preserve">the </w:t>
-      </w:r>
-      <w:r>
-        <w:rPr>
-          <w:rFonts w:ascii="Trebuchet MS" w:eastAsia="Times New Roman" w:hAnsi="Trebuchet MS" w:cs="Times New Roman"/>
-          <w:color w:val="4A86E8"/>
-          <w:kern w:val="36"/>
-        </w:rPr>
-        <w:t>words</w:t>
-      </w:r>
-      <w:r>
-        <w:rPr>
-          <w:rFonts w:ascii="Trebuchet MS" w:eastAsia="Times New Roman" w:hAnsi="Trebuchet MS" w:cs="Times New Roman"/>
-          <w:color w:val="4A86E8"/>
-          <w:kern w:val="36"/>
-        </w:rPr>
-        <w:t xml:space="preserve"> with the preexisting knowledge </w:t>
-      </w:r>
-      <w:r>
-        <w:rPr>
-          <w:rFonts w:ascii="Trebuchet MS" w:eastAsia="Times New Roman" w:hAnsi="Trebuchet MS" w:cs="Times New Roman"/>
-          <w:color w:val="4A86E8"/>
-          <w:kern w:val="36"/>
-        </w:rPr>
-        <w:t xml:space="preserve">that </w:t>
-      </w:r>
-      <w:r>
-        <w:rPr>
-          <w:rFonts w:ascii="Trebuchet MS" w:eastAsia="Times New Roman" w:hAnsi="Trebuchet MS" w:cs="Times New Roman"/>
-          <w:color w:val="4A86E8"/>
-          <w:kern w:val="36"/>
-        </w:rPr>
-        <w:t>human brain</w:t>
-      </w:r>
-      <w:r>
-        <w:rPr>
-          <w:rFonts w:ascii="Trebuchet MS" w:eastAsia="Times New Roman" w:hAnsi="Trebuchet MS" w:cs="Times New Roman"/>
-          <w:color w:val="4A86E8"/>
-          <w:kern w:val="36"/>
-        </w:rPr>
-        <w:t xml:space="preserve"> has</w:t>
-      </w:r>
-      <w:r>
-        <w:rPr>
-          <w:rFonts w:ascii="Trebuchet MS" w:eastAsia="Times New Roman" w:hAnsi="Trebuchet MS" w:cs="Times New Roman"/>
-          <w:color w:val="4A86E8"/>
-          <w:kern w:val="36"/>
-        </w:rPr>
-        <w:t xml:space="preserve">. </w:t>
-      </w:r>
-      <w:r>
-        <w:rPr>
-          <w:rFonts w:ascii="Trebuchet MS" w:eastAsia="Times New Roman" w:hAnsi="Trebuchet MS" w:cs="Times New Roman"/>
-          <w:color w:val="4A86E8"/>
-          <w:kern w:val="36"/>
-        </w:rPr>
-        <w:t>Hence</w:t>
-      </w:r>
-      <w:r>
-        <w:rPr>
-          <w:rFonts w:ascii="Trebuchet MS" w:eastAsia="Times New Roman" w:hAnsi="Trebuchet MS" w:cs="Times New Roman"/>
-          <w:color w:val="4A86E8"/>
-          <w:kern w:val="36"/>
-        </w:rPr>
-        <w:t xml:space="preserve">, there is no conscious effort or attention required to recognize and name the color. However, </w:t>
-      </w:r>
-      <w:r>
-        <w:rPr>
-          <w:rFonts w:ascii="Trebuchet MS" w:eastAsia="Times New Roman" w:hAnsi="Trebuchet MS" w:cs="Times New Roman"/>
-          <w:color w:val="4A86E8"/>
-          <w:kern w:val="36"/>
-        </w:rPr>
-        <w:t xml:space="preserve">under an incongruent condition, there is a contradiction between the color and the </w:t>
-      </w:r>
-      <w:r>
-        <w:rPr>
-          <w:rFonts w:ascii="Trebuchet MS" w:eastAsia="Times New Roman" w:hAnsi="Trebuchet MS" w:cs="Times New Roman"/>
-          <w:color w:val="4A86E8"/>
-          <w:kern w:val="36"/>
-        </w:rPr>
-        <w:t>word</w:t>
-      </w:r>
-      <w:r>
-        <w:rPr>
-          <w:rFonts w:ascii="Trebuchet MS" w:eastAsia="Times New Roman" w:hAnsi="Trebuchet MS" w:cs="Times New Roman"/>
-          <w:color w:val="4A86E8"/>
-          <w:kern w:val="36"/>
-        </w:rPr>
-        <w:t xml:space="preserve"> with the </w:t>
-      </w:r>
-      <w:r>
-        <w:rPr>
-          <w:rFonts w:ascii="Trebuchet MS" w:eastAsia="Times New Roman" w:hAnsi="Trebuchet MS" w:cs="Times New Roman"/>
-          <w:color w:val="4A86E8"/>
-          <w:kern w:val="36"/>
-        </w:rPr>
-        <w:t xml:space="preserve">pre-existing </w:t>
-      </w:r>
-      <w:r>
-        <w:rPr>
-          <w:rFonts w:ascii="Trebuchet MS" w:eastAsia="Times New Roman" w:hAnsi="Trebuchet MS" w:cs="Times New Roman"/>
-          <w:color w:val="4A86E8"/>
-          <w:kern w:val="36"/>
-        </w:rPr>
-        <w:t xml:space="preserve">knowledge </w:t>
-      </w:r>
-      <w:r>
-        <w:rPr>
-          <w:rFonts w:ascii="Trebuchet MS" w:eastAsia="Times New Roman" w:hAnsi="Trebuchet MS" w:cs="Times New Roman"/>
-          <w:color w:val="4A86E8"/>
-          <w:kern w:val="36"/>
-        </w:rPr>
-        <w:t>in the brain. The brain requires a controlled attention and time to recognize the contradiction and process the information based on rules.</w:t>
-      </w:r>
-    </w:p>
-    <w:p>
-      <w:pPr>
-        <w:rPr>
-          <w:rFonts w:ascii="Trebuchet MS" w:eastAsia="Times New Roman" w:hAnsi="Trebuchet MS" w:cs="Times New Roman"/>
-          <w:color w:val="4A86E8"/>
-          <w:kern w:val="36"/>
-        </w:rPr>
-      </w:pPr>
-      <w:r>
-        <w:rPr>
-          <w:rFonts w:ascii="Trebuchet MS" w:eastAsia="Times New Roman" w:hAnsi="Trebuchet MS" w:cs="Times New Roman"/>
-          <w:color w:val="4A86E8"/>
-          <w:kern w:val="36"/>
-        </w:rPr>
-        <w:t xml:space="preserve">A similar example </w:t>
-      </w:r>
-      <w:r>
-        <w:rPr>
-          <w:rFonts w:ascii="Trebuchet MS" w:eastAsia="Times New Roman" w:hAnsi="Trebuchet MS" w:cs="Times New Roman"/>
-          <w:color w:val="4A86E8"/>
-          <w:kern w:val="36"/>
-        </w:rPr>
-        <w:t xml:space="preserve">that comes to my mind </w:t>
-      </w:r>
-      <w:r>
-        <w:rPr>
-          <w:rFonts w:ascii="Trebuchet MS" w:eastAsia="Times New Roman" w:hAnsi="Trebuchet MS" w:cs="Times New Roman"/>
-          <w:color w:val="4A86E8"/>
-          <w:kern w:val="36"/>
-        </w:rPr>
-        <w:t xml:space="preserve">that could have similar effect </w:t>
-      </w:r>
-      <w:r>
-        <w:rPr>
-          <w:rFonts w:ascii="Trebuchet MS" w:eastAsia="Times New Roman" w:hAnsi="Trebuchet MS" w:cs="Times New Roman"/>
-          <w:color w:val="4A86E8"/>
-          <w:kern w:val="36"/>
-        </w:rPr>
-        <w:t xml:space="preserve">is the typographic emphasis on words whose names represent the typography emphasis. For example, </w:t>
+        <w:t xml:space="preserve">could </w:t>
+      </w:r>
+      <w:r>
+        <w:rPr>
+          <w:rFonts w:ascii="Trebuchet MS" w:eastAsia="Times New Roman" w:hAnsi="Trebuchet MS" w:cs="Times New Roman"/>
+          <w:color w:val="4A86E8"/>
+          <w:kern w:val="36"/>
+        </w:rPr>
+        <w:t>represent</w:t>
+      </w:r>
+      <w:r>
+        <w:rPr>
+          <w:rFonts w:ascii="Trebuchet MS" w:eastAsia="Times New Roman" w:hAnsi="Trebuchet MS" w:cs="Times New Roman"/>
+          <w:color w:val="4A86E8"/>
+          <w:kern w:val="36"/>
+        </w:rPr>
+        <w:t xml:space="preserve"> congruent condition and </w:t>
+      </w:r>
+      <w:r>
+        <w:rPr>
+          <w:rFonts w:ascii="Trebuchet MS" w:eastAsia="Times New Roman" w:hAnsi="Trebuchet MS" w:cs="Times New Roman"/>
+          <w:i/>
+          <w:color w:val="4A86E8"/>
+          <w:kern w:val="36"/>
+        </w:rPr>
+        <w:t>BOLD</w:t>
+      </w:r>
+      <w:r>
+        <w:rPr>
+          <w:rFonts w:ascii="Trebuchet MS" w:eastAsia="Times New Roman" w:hAnsi="Trebuchet MS" w:cs="Times New Roman"/>
+          <w:color w:val="4A86E8"/>
+          <w:kern w:val="36"/>
+        </w:rPr>
+        <w:t xml:space="preserve">, </w:t>
+      </w:r>
+      <w:r>
+        <w:rPr>
+          <w:rFonts w:ascii="Trebuchet MS" w:eastAsia="Times New Roman" w:hAnsi="Trebuchet MS" w:cs="Times New Roman"/>
+          <w:color w:val="4A86E8"/>
+          <w:kern w:val="36"/>
+          <w:u w:val="single"/>
+        </w:rPr>
+        <w:t>ITALICS</w:t>
+      </w:r>
+      <w:r>
+        <w:rPr>
+          <w:rFonts w:ascii="Trebuchet MS" w:eastAsia="Times New Roman" w:hAnsi="Trebuchet MS" w:cs="Times New Roman"/>
+          <w:color w:val="4A86E8"/>
+          <w:kern w:val="36"/>
+        </w:rPr>
+        <w:t xml:space="preserve">, </w:t>
       </w:r>
       <w:r>
         <w:rPr>
@@ -3810,46 +4003,12 @@
           <w:color w:val="4A86E8"/>
           <w:kern w:val="36"/>
         </w:rPr>
-        <w:t>BOLD</w:t>
-      </w:r>
-      <w:r>
-        <w:rPr>
-          <w:rFonts w:ascii="Trebuchet MS" w:eastAsia="Times New Roman" w:hAnsi="Trebuchet MS" w:cs="Times New Roman"/>
-          <w:color w:val="4A86E8"/>
-          <w:kern w:val="36"/>
-        </w:rPr>
-        <w:t>,</w:t>
-      </w:r>
-      <w:r>
-        <w:rPr>
-          <w:rFonts w:ascii="Trebuchet MS" w:eastAsia="Times New Roman" w:hAnsi="Trebuchet MS" w:cs="Times New Roman"/>
-          <w:color w:val="4A86E8"/>
-          <w:kern w:val="36"/>
-          <w:u w:val="single"/>
-        </w:rPr>
-        <w:t xml:space="preserve"> UNDERLINE</w:t>
-      </w:r>
-      <w:r>
-        <w:rPr>
-          <w:rFonts w:ascii="Trebuchet MS" w:eastAsia="Times New Roman" w:hAnsi="Trebuchet MS" w:cs="Times New Roman"/>
-          <w:color w:val="4A86E8"/>
-          <w:kern w:val="36"/>
-        </w:rPr>
-        <w:t xml:space="preserve">, </w:t>
-      </w:r>
-      <w:r>
-        <w:rPr>
-          <w:rFonts w:ascii="Trebuchet MS" w:eastAsia="Times New Roman" w:hAnsi="Trebuchet MS" w:cs="Times New Roman"/>
-          <w:i/>
-          <w:color w:val="4A86E8"/>
-          <w:kern w:val="36"/>
-        </w:rPr>
-        <w:t>ITALICS</w:t>
-      </w:r>
-      <w:r>
-        <w:rPr>
-          <w:rFonts w:ascii="Trebuchet MS" w:eastAsia="Times New Roman" w:hAnsi="Trebuchet MS" w:cs="Times New Roman"/>
-          <w:i/>
+        <w:t>UNDERLINE</w:t>
+      </w:r>
+      <w:r>
+        <w:rPr>
+          <w:rFonts w:ascii="Trebuchet MS" w:eastAsia="Times New Roman" w:hAnsi="Trebuchet MS" w:cs="Times New Roman"/>
+          <w:b/>
           <w:color w:val="4A86E8"/>
           <w:kern w:val="36"/>
         </w:rPr>
@@ -3861,82 +4020,6 @@
           <w:color w:val="4A86E8"/>
           <w:kern w:val="36"/>
         </w:rPr>
-        <w:t xml:space="preserve">could </w:t>
-      </w:r>
-      <w:r>
-        <w:rPr>
-          <w:rFonts w:ascii="Trebuchet MS" w:eastAsia="Times New Roman" w:hAnsi="Trebuchet MS" w:cs="Times New Roman"/>
-          <w:color w:val="4A86E8"/>
-          <w:kern w:val="36"/>
-        </w:rPr>
-        <w:t>represent</w:t>
-      </w:r>
-      <w:r>
-        <w:rPr>
-          <w:rFonts w:ascii="Trebuchet MS" w:eastAsia="Times New Roman" w:hAnsi="Trebuchet MS" w:cs="Times New Roman"/>
-          <w:color w:val="4A86E8"/>
-          <w:kern w:val="36"/>
-        </w:rPr>
-        <w:t xml:space="preserve"> congruent condition and </w:t>
-      </w:r>
-      <w:r>
-        <w:rPr>
-          <w:rFonts w:ascii="Trebuchet MS" w:eastAsia="Times New Roman" w:hAnsi="Trebuchet MS" w:cs="Times New Roman"/>
-          <w:i/>
-          <w:color w:val="4A86E8"/>
-          <w:kern w:val="36"/>
-        </w:rPr>
-        <w:t>BOLD</w:t>
-      </w:r>
-      <w:r>
-        <w:rPr>
-          <w:rFonts w:ascii="Trebuchet MS" w:eastAsia="Times New Roman" w:hAnsi="Trebuchet MS" w:cs="Times New Roman"/>
-          <w:color w:val="4A86E8"/>
-          <w:kern w:val="36"/>
-        </w:rPr>
-        <w:t xml:space="preserve">, </w:t>
-      </w:r>
-      <w:r>
-        <w:rPr>
-          <w:rFonts w:ascii="Trebuchet MS" w:eastAsia="Times New Roman" w:hAnsi="Trebuchet MS" w:cs="Times New Roman"/>
-          <w:color w:val="4A86E8"/>
-          <w:kern w:val="36"/>
-          <w:u w:val="single"/>
-        </w:rPr>
-        <w:t>ITALICS</w:t>
-      </w:r>
-      <w:r>
-        <w:rPr>
-          <w:rFonts w:ascii="Trebuchet MS" w:eastAsia="Times New Roman" w:hAnsi="Trebuchet MS" w:cs="Times New Roman"/>
-          <w:color w:val="4A86E8"/>
-          <w:kern w:val="36"/>
-        </w:rPr>
-        <w:t xml:space="preserve">, </w:t>
-      </w:r>
-      <w:r>
-        <w:rPr>
-          <w:rFonts w:ascii="Trebuchet MS" w:eastAsia="Times New Roman" w:hAnsi="Trebuchet MS" w:cs="Times New Roman"/>
-          <w:b/>
-          <w:color w:val="4A86E8"/>
-          <w:kern w:val="36"/>
-        </w:rPr>
-        <w:t>UNDERLINE</w:t>
-      </w:r>
-      <w:r>
-        <w:rPr>
-          <w:rFonts w:ascii="Trebuchet MS" w:eastAsia="Times New Roman" w:hAnsi="Trebuchet MS" w:cs="Times New Roman"/>
-          <w:b/>
-          <w:color w:val="4A86E8"/>
-          <w:kern w:val="36"/>
-        </w:rPr>
-        <w:t xml:space="preserve"> </w:t>
-      </w:r>
-      <w:r>
-        <w:rPr>
-          <w:rFonts w:ascii="Trebuchet MS" w:eastAsia="Times New Roman" w:hAnsi="Trebuchet MS" w:cs="Times New Roman"/>
-          <w:color w:val="4A86E8"/>
-          <w:kern w:val="36"/>
-        </w:rPr>
         <w:t>could be under incongruous condition. While these are just three examples of typographic emphasis, we could add many more to conduct a test</w:t>
       </w:r>
       <w:r>
@@ -3973,15 +4056,6 @@
         </w:rPr>
         <w:t>.</w:t>
       </w:r>
-    </w:p>
-    <w:p>
-      <w:pPr>
-        <w:rPr>
-          <w:rFonts w:ascii="Trebuchet MS" w:eastAsia="Times New Roman" w:hAnsi="Trebuchet MS" w:cs="Times New Roman"/>
-          <w:color w:val="4A86E8"/>
-          <w:kern w:val="36"/>
-        </w:rPr>
-      </w:pPr>
     </w:p>
     <w:p>
       <w:pPr>
@@ -4015,7 +4089,7 @@
       </w:r>
     </w:p>
     <w:p>
-      <w:hyperlink r:id="rId8" w:history="1">
+      <w:hyperlink r:id="rId10" w:history="1">
         <w:r>
           <w:rPr>
             <w:rStyle w:val="Hyperlink"/>
@@ -4026,7 +4100,7 @@
       <w:r>
         <w:br/>
       </w:r>
-      <w:hyperlink r:id="rId9" w:history="1">
+      <w:hyperlink r:id="rId11" w:history="1">
         <w:r>
           <w:rPr>
             <w:rStyle w:val="Hyperlink"/>
@@ -4037,7 +4111,7 @@
       <w:r>
         <w:br/>
       </w:r>
-      <w:hyperlink r:id="rId10" w:history="1">
+      <w:hyperlink r:id="rId12" w:history="1">
         <w:r>
           <w:rPr>
             <w:rStyle w:val="Hyperlink"/>
@@ -4048,7 +4122,7 @@
       <w:r>
         <w:br/>
       </w:r>
-      <w:hyperlink r:id="rId11" w:history="1">
+      <w:hyperlink r:id="rId13" w:history="1">
         <w:r>
           <w:rPr>
             <w:rStyle w:val="Hyperlink"/>
@@ -4059,7 +4133,7 @@
       <w:r>
         <w:br/>
       </w:r>
-      <w:hyperlink r:id="rId12" w:history="1">
+      <w:hyperlink r:id="rId14" w:history="1">
         <w:r>
           <w:rPr>
             <w:rStyle w:val="Hyperlink"/>
@@ -4881,6 +4955,25 @@
       <w:szCs w:val="16"/>
     </w:rPr>
   </w:style>
+  <w:style w:type="table" w:styleId="TableGrid">
+    <w:name w:val="Table Grid"/>
+    <w:basedOn w:val="TableNormal"/>
+    <w:uiPriority w:val="59"/>
+    <w:rsid w:val="003E405D"/>
+    <w:pPr>
+      <w:spacing w:after="0" w:line="240" w:lineRule="auto"/>
+    </w:pPr>
+    <w:tblPr>
+      <w:tblBorders>
+        <w:top w:val="single" w:sz="4" w:space="0" w:color="auto"/>
+        <w:left w:val="single" w:sz="4" w:space="0" w:color="auto"/>
+        <w:bottom w:val="single" w:sz="4" w:space="0" w:color="auto"/>
+        <w:right w:val="single" w:sz="4" w:space="0" w:color="auto"/>
+        <w:insideH w:val="single" w:sz="4" w:space="0" w:color="auto"/>
+        <w:insideV w:val="single" w:sz="4" w:space="0" w:color="auto"/>
+      </w:tblBorders>
+    </w:tblPr>
+  </w:style>
 </w:styles>
 </file>
 
@@ -5212,6 +5305,25 @@
       <w:szCs w:val="16"/>
     </w:rPr>
   </w:style>
+  <w:style w:type="table" w:styleId="TableGrid">
+    <w:name w:val="Table Grid"/>
+    <w:basedOn w:val="TableNormal"/>
+    <w:uiPriority w:val="59"/>
+    <w:rsid w:val="003E405D"/>
+    <w:pPr>
+      <w:spacing w:after="0" w:line="240" w:lineRule="auto"/>
+    </w:pPr>
+    <w:tblPr>
+      <w:tblBorders>
+        <w:top w:val="single" w:sz="4" w:space="0" w:color="auto"/>
+        <w:left w:val="single" w:sz="4" w:space="0" w:color="auto"/>
+        <w:bottom w:val="single" w:sz="4" w:space="0" w:color="auto"/>
+        <w:right w:val="single" w:sz="4" w:space="0" w:color="auto"/>
+        <w:insideH w:val="single" w:sz="4" w:space="0" w:color="auto"/>
+        <w:insideV w:val="single" w:sz="4" w:space="0" w:color="auto"/>
+      </w:tblBorders>
+    </w:tblPr>
+  </w:style>
 </w:styles>
 </file>
 

</xml_diff>